<commit_message>
files update/add after implementing reinserting the "+"s
</commit_message>
<xml_diff>
--- a/layout/output/1-100_རྟེན་འབྱུང་སྙིང་པོའི་ཚིག་ལེའུར་བྱས་པ།.docx
+++ b/layout/output/1-100_རྟེན་འབྱུང་སྙིང་པོའི་ཚིག་ལེའུར་བྱས་པ།.docx
@@ -174,7 +174,7 @@
         <w:t xml:space="preserve"> </w:t>
       </w:r>
       <w:r>
-        <w:t xml:space="preserve">བདག་དང་བདག་གི་མེད་པའི་ཆོས།_། ཞེས་པར་མ་གཞན་ནང་མེད།</w:t>
+        <w:t xml:space="preserve">བདག་དང་བདག་གི་མེད་པའི་ཆོས། ། ཞེས་པར་མ་གཞན་ནང་མེད།</w:t>
       </w:r>
     </w:p>
   </w:footnote>
@@ -231,7 +231,7 @@
         <w:t xml:space="preserve"> </w:t>
       </w:r>
       <w:r>
-        <w:t xml:space="preserve">ལ་ལ། སྣར་ཐང་།</w:t>
+        <w:t xml:space="preserve">+ལ་ལ། སྣར་ཐང་།</w:t>
       </w:r>
     </w:p>
   </w:footnote>
@@ -398,7 +398,7 @@
     </w:lvl>
   </w:abstractNum>
   <w:abstractNum w:abstractNumId="990">
-    <w:nsid w:val="d0b761de"/>
+    <w:nsid w:val="613b7502"/>
     <w:multiLevelType w:val="multilevel"/>
     <w:lvl w:ilvl="0">
       <w:numFmt w:val="bullet"/>

</xml_diff>